<commit_message>
EMBED RESOURCES: FALSE + TIMES NEW ROMAN 12PT
</commit_message>
<xml_diff>
--- a/markstat.docx
+++ b/markstat.docx
@@ -1,6 +1,6 @@
 
 <file path=word/document.xml><?xml version="1.0" encoding="utf-8"?>
-<w:document xmlns:wpc="http://schemas.microsoft.com/office/word/2010/wordprocessingCanvas" xmlns:cx="http://schemas.microsoft.com/office/drawing/2014/chartex" xmlns:cx1="http://schemas.microsoft.com/office/drawing/2015/9/8/chartex" xmlns:cx2="http://schemas.microsoft.com/office/drawing/2015/10/21/chartex" xmlns:cx3="http://schemas.microsoft.com/office/drawing/2016/5/9/chartex" xmlns:cx4="http://schemas.microsoft.com/office/drawing/2016/5/10/chartex" xmlns:cx5="http://schemas.microsoft.com/office/drawing/2016/5/11/chartex" xmlns:cx6="http://schemas.microsoft.com/office/drawing/2016/5/12/chartex" xmlns:cx7="http://schemas.microsoft.com/office/drawing/2016/5/13/chartex" xmlns:cx8="http://schemas.microsoft.com/office/drawing/2016/5/14/chartex" xmlns:mc="http://schemas.openxmlformats.org/markup-compatibility/2006" xmlns:aink="http://schemas.microsoft.com/office/drawing/2016/ink" xmlns:am3d="http://schemas.microsoft.com/office/drawing/2017/model3d" xmlns:o="urn:schemas-microsoft-com:office:office" xmlns:oel="http://schemas.microsoft.com/office/2019/extlst" xmlns:r="http://schemas.openxmlformats.org/officeDocument/2006/relationships" xmlns:m="http://schemas.openxmlformats.org/officeDocument/2006/math" xmlns:v="urn:schemas-microsoft-com:vml" xmlns:wp14="http://schemas.microsoft.com/office/word/2010/wordprocessingDrawing" xmlns:wp="http://schemas.openxmlformats.org/drawingml/2006/wordprocessingDrawing" xmlns:w10="urn:schemas-microsoft-com:office:word" xmlns:w="http://schemas.openxmlformats.org/wordprocessingml/2006/main" xmlns:w14="http://schemas.microsoft.com/office/word/2010/wordml" xmlns:w15="http://schemas.microsoft.com/office/word/2012/wordml" xmlns:w16cex="http://schemas.microsoft.com/office/word/2018/wordml/cex" xmlns:w16cid="http://schemas.microsoft.com/office/word/2016/wordml/cid" xmlns:w16="http://schemas.microsoft.com/office/word/2018/wordml" xmlns:w16sdtdh="http://schemas.microsoft.com/office/word/2020/wordml/sdtdatahash" xmlns:w16se="http://schemas.microsoft.com/office/word/2015/wordml/symex" xmlns:wpg="http://schemas.microsoft.com/office/word/2010/wordprocessingGroup" xmlns:wpi="http://schemas.microsoft.com/office/word/2010/wordprocessingInk" xmlns:wne="http://schemas.microsoft.com/office/word/2006/wordml" xmlns:wps="http://schemas.microsoft.com/office/word/2010/wordprocessingShape" mc:Ignorable="w14 w15 w16se w16cid w16 w16cex w16sdtdh wp14">
+<w:document xmlns:wpc="http://schemas.microsoft.com/office/word/2010/wordprocessingCanvas" xmlns:cx="http://schemas.microsoft.com/office/drawing/2014/chartex" xmlns:cx1="http://schemas.microsoft.com/office/drawing/2015/9/8/chartex" xmlns:cx2="http://schemas.microsoft.com/office/drawing/2015/10/21/chartex" xmlns:cx3="http://schemas.microsoft.com/office/drawing/2016/5/9/chartex" xmlns:cx4="http://schemas.microsoft.com/office/drawing/2016/5/10/chartex" xmlns:cx5="http://schemas.microsoft.com/office/drawing/2016/5/11/chartex" xmlns:cx6="http://schemas.microsoft.com/office/drawing/2016/5/12/chartex" xmlns:cx7="http://schemas.microsoft.com/office/drawing/2016/5/13/chartex" xmlns:cx8="http://schemas.microsoft.com/office/drawing/2016/5/14/chartex" xmlns:mc="http://schemas.openxmlformats.org/markup-compatibility/2006" xmlns:aink="http://schemas.microsoft.com/office/drawing/2016/ink" xmlns:am3d="http://schemas.microsoft.com/office/drawing/2017/model3d" xmlns:o="urn:schemas-microsoft-com:office:office" xmlns:oel="http://schemas.microsoft.com/office/2019/extlst" xmlns:r="http://schemas.openxmlformats.org/officeDocument/2006/relationships" xmlns:m="http://schemas.openxmlformats.org/officeDocument/2006/math" xmlns:v="urn:schemas-microsoft-com:vml" xmlns:wp14="http://schemas.microsoft.com/office/word/2010/wordprocessingDrawing" xmlns:wp="http://schemas.openxmlformats.org/drawingml/2006/wordprocessingDrawing" xmlns:w10="urn:schemas-microsoft-com:office:word" xmlns:w="http://schemas.openxmlformats.org/wordprocessingml/2006/main" xmlns:w14="http://schemas.microsoft.com/office/word/2010/wordml" xmlns:w15="http://schemas.microsoft.com/office/word/2012/wordml" xmlns:w16cex="http://schemas.microsoft.com/office/word/2018/wordml/cex" xmlns:w16cid="http://schemas.microsoft.com/office/word/2016/wordml/cid" xmlns:w16="http://schemas.microsoft.com/office/word/2018/wordml" xmlns:w16du="http://schemas.microsoft.com/office/word/2023/wordml/word16du" xmlns:w16sdtdh="http://schemas.microsoft.com/office/word/2020/wordml/sdtdatahash" xmlns:w16se="http://schemas.microsoft.com/office/word/2015/wordml/symex" xmlns:wpg="http://schemas.microsoft.com/office/word/2010/wordprocessingGroup" xmlns:wpi="http://schemas.microsoft.com/office/word/2010/wordprocessingInk" xmlns:wne="http://schemas.microsoft.com/office/word/2006/wordml" xmlns:wps="http://schemas.microsoft.com/office/word/2010/wordprocessingShape" mc:Ignorable="w14 w15 w16se w16cid w16 w16cex w16sdtdh w16du wp14">
   <w:body>
     <w:p>
       <w:pPr>
@@ -81,13 +81,11 @@
         <w:pStyle w:val="SourceCode"/>
       </w:pPr>
       <w:r>
-        <w:t xml:space="preserve">Source </w:t>
+        <w:rPr>
+          <w:rStyle w:val="VerbatimChar"/>
+        </w:rPr>
+        <w:t>Source code</w:t>
       </w:r>
-      <w:proofErr w:type="gramStart"/>
-      <w:r>
-        <w:t>code</w:t>
-      </w:r>
-      <w:proofErr w:type="gramEnd"/>
     </w:p>
     <w:p>
       <w:pPr>
@@ -123,7 +121,7 @@
 </file>
 
 <file path=word/endnotes.xml><?xml version="1.0" encoding="utf-8"?>
-<w:endnotes xmlns:wpc="http://schemas.microsoft.com/office/word/2010/wordprocessingCanvas" xmlns:cx="http://schemas.microsoft.com/office/drawing/2014/chartex" xmlns:cx1="http://schemas.microsoft.com/office/drawing/2015/9/8/chartex" xmlns:cx2="http://schemas.microsoft.com/office/drawing/2015/10/21/chartex" xmlns:cx3="http://schemas.microsoft.com/office/drawing/2016/5/9/chartex" xmlns:cx4="http://schemas.microsoft.com/office/drawing/2016/5/10/chartex" xmlns:cx5="http://schemas.microsoft.com/office/drawing/2016/5/11/chartex" xmlns:cx6="http://schemas.microsoft.com/office/drawing/2016/5/12/chartex" xmlns:cx7="http://schemas.microsoft.com/office/drawing/2016/5/13/chartex" xmlns:cx8="http://schemas.microsoft.com/office/drawing/2016/5/14/chartex" xmlns:mc="http://schemas.openxmlformats.org/markup-compatibility/2006" xmlns:aink="http://schemas.microsoft.com/office/drawing/2016/ink" xmlns:am3d="http://schemas.microsoft.com/office/drawing/2017/model3d" xmlns:o="urn:schemas-microsoft-com:office:office" xmlns:oel="http://schemas.microsoft.com/office/2019/extlst" xmlns:r="http://schemas.openxmlformats.org/officeDocument/2006/relationships" xmlns:m="http://schemas.openxmlformats.org/officeDocument/2006/math" xmlns:v="urn:schemas-microsoft-com:vml" xmlns:wp14="http://schemas.microsoft.com/office/word/2010/wordprocessingDrawing" xmlns:wp="http://schemas.openxmlformats.org/drawingml/2006/wordprocessingDrawing" xmlns:w10="urn:schemas-microsoft-com:office:word" xmlns:w="http://schemas.openxmlformats.org/wordprocessingml/2006/main" xmlns:w14="http://schemas.microsoft.com/office/word/2010/wordml" xmlns:w15="http://schemas.microsoft.com/office/word/2012/wordml" xmlns:w16cex="http://schemas.microsoft.com/office/word/2018/wordml/cex" xmlns:w16cid="http://schemas.microsoft.com/office/word/2016/wordml/cid" xmlns:w16="http://schemas.microsoft.com/office/word/2018/wordml" xmlns:w16sdtdh="http://schemas.microsoft.com/office/word/2020/wordml/sdtdatahash" xmlns:w16se="http://schemas.microsoft.com/office/word/2015/wordml/symex" xmlns:wpg="http://schemas.microsoft.com/office/word/2010/wordprocessingGroup" xmlns:wpi="http://schemas.microsoft.com/office/word/2010/wordprocessingInk" xmlns:wne="http://schemas.microsoft.com/office/word/2006/wordml" xmlns:wps="http://schemas.microsoft.com/office/word/2010/wordprocessingShape" mc:Ignorable="w14 w15 w16se w16cid w16 w16cex w16sdtdh wp14">
+<w:endnotes xmlns:wpc="http://schemas.microsoft.com/office/word/2010/wordprocessingCanvas" xmlns:cx="http://schemas.microsoft.com/office/drawing/2014/chartex" xmlns:cx1="http://schemas.microsoft.com/office/drawing/2015/9/8/chartex" xmlns:cx2="http://schemas.microsoft.com/office/drawing/2015/10/21/chartex" xmlns:cx3="http://schemas.microsoft.com/office/drawing/2016/5/9/chartex" xmlns:cx4="http://schemas.microsoft.com/office/drawing/2016/5/10/chartex" xmlns:cx5="http://schemas.microsoft.com/office/drawing/2016/5/11/chartex" xmlns:cx6="http://schemas.microsoft.com/office/drawing/2016/5/12/chartex" xmlns:cx7="http://schemas.microsoft.com/office/drawing/2016/5/13/chartex" xmlns:cx8="http://schemas.microsoft.com/office/drawing/2016/5/14/chartex" xmlns:mc="http://schemas.openxmlformats.org/markup-compatibility/2006" xmlns:aink="http://schemas.microsoft.com/office/drawing/2016/ink" xmlns:am3d="http://schemas.microsoft.com/office/drawing/2017/model3d" xmlns:o="urn:schemas-microsoft-com:office:office" xmlns:oel="http://schemas.microsoft.com/office/2019/extlst" xmlns:r="http://schemas.openxmlformats.org/officeDocument/2006/relationships" xmlns:m="http://schemas.openxmlformats.org/officeDocument/2006/math" xmlns:v="urn:schemas-microsoft-com:vml" xmlns:wp14="http://schemas.microsoft.com/office/word/2010/wordprocessingDrawing" xmlns:wp="http://schemas.openxmlformats.org/drawingml/2006/wordprocessingDrawing" xmlns:w10="urn:schemas-microsoft-com:office:word" xmlns:w="http://schemas.openxmlformats.org/wordprocessingml/2006/main" xmlns:w14="http://schemas.microsoft.com/office/word/2010/wordml" xmlns:w15="http://schemas.microsoft.com/office/word/2012/wordml" xmlns:w16cex="http://schemas.microsoft.com/office/word/2018/wordml/cex" xmlns:w16cid="http://schemas.microsoft.com/office/word/2016/wordml/cid" xmlns:w16="http://schemas.microsoft.com/office/word/2018/wordml" xmlns:w16du="http://schemas.microsoft.com/office/word/2023/wordml/word16du" xmlns:w16sdtdh="http://schemas.microsoft.com/office/word/2020/wordml/sdtdatahash" xmlns:w16se="http://schemas.microsoft.com/office/word/2015/wordml/symex" xmlns:wpg="http://schemas.microsoft.com/office/word/2010/wordprocessingGroup" xmlns:wpi="http://schemas.microsoft.com/office/word/2010/wordprocessingInk" xmlns:wne="http://schemas.microsoft.com/office/word/2006/wordml" xmlns:wps="http://schemas.microsoft.com/office/word/2010/wordprocessingShape" mc:Ignorable="w14 w15 w16se w16cid w16 w16cex w16sdtdh w16du wp14">
   <w:endnote w:type="separator" w:id="-1">
     <w:p>
       <w:pPr>
@@ -148,7 +146,7 @@
 </file>
 
 <file path=word/footer1.xml><?xml version="1.0" encoding="utf-8"?>
-<w:ftr xmlns:wpc="http://schemas.microsoft.com/office/word/2010/wordprocessingCanvas" xmlns:cx="http://schemas.microsoft.com/office/drawing/2014/chartex" xmlns:cx1="http://schemas.microsoft.com/office/drawing/2015/9/8/chartex" xmlns:cx2="http://schemas.microsoft.com/office/drawing/2015/10/21/chartex" xmlns:cx3="http://schemas.microsoft.com/office/drawing/2016/5/9/chartex" xmlns:cx4="http://schemas.microsoft.com/office/drawing/2016/5/10/chartex" xmlns:cx5="http://schemas.microsoft.com/office/drawing/2016/5/11/chartex" xmlns:cx6="http://schemas.microsoft.com/office/drawing/2016/5/12/chartex" xmlns:cx7="http://schemas.microsoft.com/office/drawing/2016/5/13/chartex" xmlns:cx8="http://schemas.microsoft.com/office/drawing/2016/5/14/chartex" xmlns:mc="http://schemas.openxmlformats.org/markup-compatibility/2006" xmlns:aink="http://schemas.microsoft.com/office/drawing/2016/ink" xmlns:am3d="http://schemas.microsoft.com/office/drawing/2017/model3d" xmlns:o="urn:schemas-microsoft-com:office:office" xmlns:oel="http://schemas.microsoft.com/office/2019/extlst" xmlns:r="http://schemas.openxmlformats.org/officeDocument/2006/relationships" xmlns:m="http://schemas.openxmlformats.org/officeDocument/2006/math" xmlns:v="urn:schemas-microsoft-com:vml" xmlns:wp14="http://schemas.microsoft.com/office/word/2010/wordprocessingDrawing" xmlns:wp="http://schemas.openxmlformats.org/drawingml/2006/wordprocessingDrawing" xmlns:w10="urn:schemas-microsoft-com:office:word" xmlns:w="http://schemas.openxmlformats.org/wordprocessingml/2006/main" xmlns:w14="http://schemas.microsoft.com/office/word/2010/wordml" xmlns:w15="http://schemas.microsoft.com/office/word/2012/wordml" xmlns:w16cex="http://schemas.microsoft.com/office/word/2018/wordml/cex" xmlns:w16cid="http://schemas.microsoft.com/office/word/2016/wordml/cid" xmlns:w16="http://schemas.microsoft.com/office/word/2018/wordml" xmlns:w16sdtdh="http://schemas.microsoft.com/office/word/2020/wordml/sdtdatahash" xmlns:w16se="http://schemas.microsoft.com/office/word/2015/wordml/symex" xmlns:wpg="http://schemas.microsoft.com/office/word/2010/wordprocessingGroup" xmlns:wpi="http://schemas.microsoft.com/office/word/2010/wordprocessingInk" xmlns:wne="http://schemas.microsoft.com/office/word/2006/wordml" xmlns:wps="http://schemas.microsoft.com/office/word/2010/wordprocessingShape" mc:Ignorable="w14 w15 w16se w16cid w16 w16cex w16sdtdh wp14">
+<w:ftr xmlns:wpc="http://schemas.microsoft.com/office/word/2010/wordprocessingCanvas" xmlns:cx="http://schemas.microsoft.com/office/drawing/2014/chartex" xmlns:cx1="http://schemas.microsoft.com/office/drawing/2015/9/8/chartex" xmlns:cx2="http://schemas.microsoft.com/office/drawing/2015/10/21/chartex" xmlns:cx3="http://schemas.microsoft.com/office/drawing/2016/5/9/chartex" xmlns:cx4="http://schemas.microsoft.com/office/drawing/2016/5/10/chartex" xmlns:cx5="http://schemas.microsoft.com/office/drawing/2016/5/11/chartex" xmlns:cx6="http://schemas.microsoft.com/office/drawing/2016/5/12/chartex" xmlns:cx7="http://schemas.microsoft.com/office/drawing/2016/5/13/chartex" xmlns:cx8="http://schemas.microsoft.com/office/drawing/2016/5/14/chartex" xmlns:mc="http://schemas.openxmlformats.org/markup-compatibility/2006" xmlns:aink="http://schemas.microsoft.com/office/drawing/2016/ink" xmlns:am3d="http://schemas.microsoft.com/office/drawing/2017/model3d" xmlns:o="urn:schemas-microsoft-com:office:office" xmlns:oel="http://schemas.microsoft.com/office/2019/extlst" xmlns:r="http://schemas.openxmlformats.org/officeDocument/2006/relationships" xmlns:m="http://schemas.openxmlformats.org/officeDocument/2006/math" xmlns:v="urn:schemas-microsoft-com:vml" xmlns:wp14="http://schemas.microsoft.com/office/word/2010/wordprocessingDrawing" xmlns:wp="http://schemas.openxmlformats.org/drawingml/2006/wordprocessingDrawing" xmlns:w10="urn:schemas-microsoft-com:office:word" xmlns:w="http://schemas.openxmlformats.org/wordprocessingml/2006/main" xmlns:w14="http://schemas.microsoft.com/office/word/2010/wordml" xmlns:w15="http://schemas.microsoft.com/office/word/2012/wordml" xmlns:w16cex="http://schemas.microsoft.com/office/word/2018/wordml/cex" xmlns:w16cid="http://schemas.microsoft.com/office/word/2016/wordml/cid" xmlns:w16="http://schemas.microsoft.com/office/word/2018/wordml" xmlns:w16du="http://schemas.microsoft.com/office/word/2023/wordml/word16du" xmlns:w16sdtdh="http://schemas.microsoft.com/office/word/2020/wordml/sdtdatahash" xmlns:w16se="http://schemas.microsoft.com/office/word/2015/wordml/symex" xmlns:wpg="http://schemas.microsoft.com/office/word/2010/wordprocessingGroup" xmlns:wpi="http://schemas.microsoft.com/office/word/2010/wordprocessingInk" xmlns:wne="http://schemas.microsoft.com/office/word/2006/wordml" xmlns:wps="http://schemas.microsoft.com/office/word/2010/wordprocessingShape" mc:Ignorable="w14 w15 w16se w16cid w16 w16cex w16sdtdh w16du wp14">
   <w:sdt>
     <w:sdtPr>
       <w:rPr>
@@ -199,7 +197,7 @@
 </file>
 
 <file path=word/footer2.xml><?xml version="1.0" encoding="utf-8"?>
-<w:ftr xmlns:wpc="http://schemas.microsoft.com/office/word/2010/wordprocessingCanvas" xmlns:cx="http://schemas.microsoft.com/office/drawing/2014/chartex" xmlns:cx1="http://schemas.microsoft.com/office/drawing/2015/9/8/chartex" xmlns:cx2="http://schemas.microsoft.com/office/drawing/2015/10/21/chartex" xmlns:cx3="http://schemas.microsoft.com/office/drawing/2016/5/9/chartex" xmlns:cx4="http://schemas.microsoft.com/office/drawing/2016/5/10/chartex" xmlns:cx5="http://schemas.microsoft.com/office/drawing/2016/5/11/chartex" xmlns:cx6="http://schemas.microsoft.com/office/drawing/2016/5/12/chartex" xmlns:cx7="http://schemas.microsoft.com/office/drawing/2016/5/13/chartex" xmlns:cx8="http://schemas.microsoft.com/office/drawing/2016/5/14/chartex" xmlns:mc="http://schemas.openxmlformats.org/markup-compatibility/2006" xmlns:aink="http://schemas.microsoft.com/office/drawing/2016/ink" xmlns:am3d="http://schemas.microsoft.com/office/drawing/2017/model3d" xmlns:o="urn:schemas-microsoft-com:office:office" xmlns:oel="http://schemas.microsoft.com/office/2019/extlst" xmlns:r="http://schemas.openxmlformats.org/officeDocument/2006/relationships" xmlns:m="http://schemas.openxmlformats.org/officeDocument/2006/math" xmlns:v="urn:schemas-microsoft-com:vml" xmlns:wp14="http://schemas.microsoft.com/office/word/2010/wordprocessingDrawing" xmlns:wp="http://schemas.openxmlformats.org/drawingml/2006/wordprocessingDrawing" xmlns:w10="urn:schemas-microsoft-com:office:word" xmlns:w="http://schemas.openxmlformats.org/wordprocessingml/2006/main" xmlns:w14="http://schemas.microsoft.com/office/word/2010/wordml" xmlns:w15="http://schemas.microsoft.com/office/word/2012/wordml" xmlns:w16cex="http://schemas.microsoft.com/office/word/2018/wordml/cex" xmlns:w16cid="http://schemas.microsoft.com/office/word/2016/wordml/cid" xmlns:w16="http://schemas.microsoft.com/office/word/2018/wordml" xmlns:w16sdtdh="http://schemas.microsoft.com/office/word/2020/wordml/sdtdatahash" xmlns:w16se="http://schemas.microsoft.com/office/word/2015/wordml/symex" xmlns:wpg="http://schemas.microsoft.com/office/word/2010/wordprocessingGroup" xmlns:wpi="http://schemas.microsoft.com/office/word/2010/wordprocessingInk" xmlns:wne="http://schemas.microsoft.com/office/word/2006/wordml" xmlns:wps="http://schemas.microsoft.com/office/word/2010/wordprocessingShape" mc:Ignorable="w14 w15 w16se w16cid w16 w16cex w16sdtdh wp14">
+<w:ftr xmlns:wpc="http://schemas.microsoft.com/office/word/2010/wordprocessingCanvas" xmlns:cx="http://schemas.microsoft.com/office/drawing/2014/chartex" xmlns:cx1="http://schemas.microsoft.com/office/drawing/2015/9/8/chartex" xmlns:cx2="http://schemas.microsoft.com/office/drawing/2015/10/21/chartex" xmlns:cx3="http://schemas.microsoft.com/office/drawing/2016/5/9/chartex" xmlns:cx4="http://schemas.microsoft.com/office/drawing/2016/5/10/chartex" xmlns:cx5="http://schemas.microsoft.com/office/drawing/2016/5/11/chartex" xmlns:cx6="http://schemas.microsoft.com/office/drawing/2016/5/12/chartex" xmlns:cx7="http://schemas.microsoft.com/office/drawing/2016/5/13/chartex" xmlns:cx8="http://schemas.microsoft.com/office/drawing/2016/5/14/chartex" xmlns:mc="http://schemas.openxmlformats.org/markup-compatibility/2006" xmlns:aink="http://schemas.microsoft.com/office/drawing/2016/ink" xmlns:am3d="http://schemas.microsoft.com/office/drawing/2017/model3d" xmlns:o="urn:schemas-microsoft-com:office:office" xmlns:oel="http://schemas.microsoft.com/office/2019/extlst" xmlns:r="http://schemas.openxmlformats.org/officeDocument/2006/relationships" xmlns:m="http://schemas.openxmlformats.org/officeDocument/2006/math" xmlns:v="urn:schemas-microsoft-com:vml" xmlns:wp14="http://schemas.microsoft.com/office/word/2010/wordprocessingDrawing" xmlns:wp="http://schemas.openxmlformats.org/drawingml/2006/wordprocessingDrawing" xmlns:w10="urn:schemas-microsoft-com:office:word" xmlns:w="http://schemas.openxmlformats.org/wordprocessingml/2006/main" xmlns:w14="http://schemas.microsoft.com/office/word/2010/wordml" xmlns:w15="http://schemas.microsoft.com/office/word/2012/wordml" xmlns:w16cex="http://schemas.microsoft.com/office/word/2018/wordml/cex" xmlns:w16cid="http://schemas.microsoft.com/office/word/2016/wordml/cid" xmlns:w16="http://schemas.microsoft.com/office/word/2018/wordml" xmlns:w16du="http://schemas.microsoft.com/office/word/2023/wordml/word16du" xmlns:w16sdtdh="http://schemas.microsoft.com/office/word/2020/wordml/sdtdatahash" xmlns:w16se="http://schemas.microsoft.com/office/word/2015/wordml/symex" xmlns:wpg="http://schemas.microsoft.com/office/word/2010/wordprocessingGroup" xmlns:wpi="http://schemas.microsoft.com/office/word/2010/wordprocessingInk" xmlns:wne="http://schemas.microsoft.com/office/word/2006/wordml" xmlns:wps="http://schemas.microsoft.com/office/word/2010/wordprocessingShape" mc:Ignorable="w14 w15 w16se w16cid w16 w16cex w16sdtdh w16du wp14">
   <w:sdt>
     <w:sdtPr>
       <w:rPr>
@@ -263,7 +261,7 @@
 </file>
 
 <file path=word/footnotes.xml><?xml version="1.0" encoding="utf-8"?>
-<w:footnotes xmlns:wpc="http://schemas.microsoft.com/office/word/2010/wordprocessingCanvas" xmlns:cx="http://schemas.microsoft.com/office/drawing/2014/chartex" xmlns:cx1="http://schemas.microsoft.com/office/drawing/2015/9/8/chartex" xmlns:cx2="http://schemas.microsoft.com/office/drawing/2015/10/21/chartex" xmlns:cx3="http://schemas.microsoft.com/office/drawing/2016/5/9/chartex" xmlns:cx4="http://schemas.microsoft.com/office/drawing/2016/5/10/chartex" xmlns:cx5="http://schemas.microsoft.com/office/drawing/2016/5/11/chartex" xmlns:cx6="http://schemas.microsoft.com/office/drawing/2016/5/12/chartex" xmlns:cx7="http://schemas.microsoft.com/office/drawing/2016/5/13/chartex" xmlns:cx8="http://schemas.microsoft.com/office/drawing/2016/5/14/chartex" xmlns:mc="http://schemas.openxmlformats.org/markup-compatibility/2006" xmlns:aink="http://schemas.microsoft.com/office/drawing/2016/ink" xmlns:am3d="http://schemas.microsoft.com/office/drawing/2017/model3d" xmlns:o="urn:schemas-microsoft-com:office:office" xmlns:oel="http://schemas.microsoft.com/office/2019/extlst" xmlns:r="http://schemas.openxmlformats.org/officeDocument/2006/relationships" xmlns:m="http://schemas.openxmlformats.org/officeDocument/2006/math" xmlns:v="urn:schemas-microsoft-com:vml" xmlns:wp14="http://schemas.microsoft.com/office/word/2010/wordprocessingDrawing" xmlns:wp="http://schemas.openxmlformats.org/drawingml/2006/wordprocessingDrawing" xmlns:w10="urn:schemas-microsoft-com:office:word" xmlns:w="http://schemas.openxmlformats.org/wordprocessingml/2006/main" xmlns:w14="http://schemas.microsoft.com/office/word/2010/wordml" xmlns:w15="http://schemas.microsoft.com/office/word/2012/wordml" xmlns:w16cex="http://schemas.microsoft.com/office/word/2018/wordml/cex" xmlns:w16cid="http://schemas.microsoft.com/office/word/2016/wordml/cid" xmlns:w16="http://schemas.microsoft.com/office/word/2018/wordml" xmlns:w16sdtdh="http://schemas.microsoft.com/office/word/2020/wordml/sdtdatahash" xmlns:w16se="http://schemas.microsoft.com/office/word/2015/wordml/symex" xmlns:wpg="http://schemas.microsoft.com/office/word/2010/wordprocessingGroup" xmlns:wpi="http://schemas.microsoft.com/office/word/2010/wordprocessingInk" xmlns:wne="http://schemas.microsoft.com/office/word/2006/wordml" xmlns:wps="http://schemas.microsoft.com/office/word/2010/wordprocessingShape" mc:Ignorable="w14 w15 w16se w16cid w16 w16cex w16sdtdh wp14">
+<w:footnotes xmlns:wpc="http://schemas.microsoft.com/office/word/2010/wordprocessingCanvas" xmlns:cx="http://schemas.microsoft.com/office/drawing/2014/chartex" xmlns:cx1="http://schemas.microsoft.com/office/drawing/2015/9/8/chartex" xmlns:cx2="http://schemas.microsoft.com/office/drawing/2015/10/21/chartex" xmlns:cx3="http://schemas.microsoft.com/office/drawing/2016/5/9/chartex" xmlns:cx4="http://schemas.microsoft.com/office/drawing/2016/5/10/chartex" xmlns:cx5="http://schemas.microsoft.com/office/drawing/2016/5/11/chartex" xmlns:cx6="http://schemas.microsoft.com/office/drawing/2016/5/12/chartex" xmlns:cx7="http://schemas.microsoft.com/office/drawing/2016/5/13/chartex" xmlns:cx8="http://schemas.microsoft.com/office/drawing/2016/5/14/chartex" xmlns:mc="http://schemas.openxmlformats.org/markup-compatibility/2006" xmlns:aink="http://schemas.microsoft.com/office/drawing/2016/ink" xmlns:am3d="http://schemas.microsoft.com/office/drawing/2017/model3d" xmlns:o="urn:schemas-microsoft-com:office:office" xmlns:oel="http://schemas.microsoft.com/office/2019/extlst" xmlns:r="http://schemas.openxmlformats.org/officeDocument/2006/relationships" xmlns:m="http://schemas.openxmlformats.org/officeDocument/2006/math" xmlns:v="urn:schemas-microsoft-com:vml" xmlns:wp14="http://schemas.microsoft.com/office/word/2010/wordprocessingDrawing" xmlns:wp="http://schemas.openxmlformats.org/drawingml/2006/wordprocessingDrawing" xmlns:w10="urn:schemas-microsoft-com:office:word" xmlns:w="http://schemas.openxmlformats.org/wordprocessingml/2006/main" xmlns:w14="http://schemas.microsoft.com/office/word/2010/wordml" xmlns:w15="http://schemas.microsoft.com/office/word/2012/wordml" xmlns:w16cex="http://schemas.microsoft.com/office/word/2018/wordml/cex" xmlns:w16cid="http://schemas.microsoft.com/office/word/2016/wordml/cid" xmlns:w16="http://schemas.microsoft.com/office/word/2018/wordml" xmlns:w16du="http://schemas.microsoft.com/office/word/2023/wordml/word16du" xmlns:w16sdtdh="http://schemas.microsoft.com/office/word/2020/wordml/sdtdatahash" xmlns:w16se="http://schemas.microsoft.com/office/word/2015/wordml/symex" xmlns:wpg="http://schemas.microsoft.com/office/word/2010/wordprocessingGroup" xmlns:wpi="http://schemas.microsoft.com/office/word/2010/wordprocessingInk" xmlns:wne="http://schemas.microsoft.com/office/word/2006/wordml" xmlns:wps="http://schemas.microsoft.com/office/word/2010/wordprocessingShape" mc:Ignorable="w14 w15 w16se w16cid w16 w16cex w16sdtdh w16du wp14">
   <w:footnote w:type="separator" w:id="-1">
     <w:p>
       <w:r>
@@ -282,7 +280,7 @@
 </file>
 
 <file path=word/numbering.xml><?xml version="1.0" encoding="utf-8"?>
-<w:numbering xmlns:wpc="http://schemas.microsoft.com/office/word/2010/wordprocessingCanvas" xmlns:cx="http://schemas.microsoft.com/office/drawing/2014/chartex" xmlns:cx1="http://schemas.microsoft.com/office/drawing/2015/9/8/chartex" xmlns:cx2="http://schemas.microsoft.com/office/drawing/2015/10/21/chartex" xmlns:cx3="http://schemas.microsoft.com/office/drawing/2016/5/9/chartex" xmlns:cx4="http://schemas.microsoft.com/office/drawing/2016/5/10/chartex" xmlns:cx5="http://schemas.microsoft.com/office/drawing/2016/5/11/chartex" xmlns:cx6="http://schemas.microsoft.com/office/drawing/2016/5/12/chartex" xmlns:cx7="http://schemas.microsoft.com/office/drawing/2016/5/13/chartex" xmlns:cx8="http://schemas.microsoft.com/office/drawing/2016/5/14/chartex" xmlns:mc="http://schemas.openxmlformats.org/markup-compatibility/2006" xmlns:aink="http://schemas.microsoft.com/office/drawing/2016/ink" xmlns:am3d="http://schemas.microsoft.com/office/drawing/2017/model3d" xmlns:o="urn:schemas-microsoft-com:office:office" xmlns:oel="http://schemas.microsoft.com/office/2019/extlst" xmlns:r="http://schemas.openxmlformats.org/officeDocument/2006/relationships" xmlns:m="http://schemas.openxmlformats.org/officeDocument/2006/math" xmlns:v="urn:schemas-microsoft-com:vml" xmlns:wp14="http://schemas.microsoft.com/office/word/2010/wordprocessingDrawing" xmlns:wp="http://schemas.openxmlformats.org/drawingml/2006/wordprocessingDrawing" xmlns:w10="urn:schemas-microsoft-com:office:word" xmlns:w="http://schemas.openxmlformats.org/wordprocessingml/2006/main" xmlns:w14="http://schemas.microsoft.com/office/word/2010/wordml" xmlns:w15="http://schemas.microsoft.com/office/word/2012/wordml" xmlns:w16cex="http://schemas.microsoft.com/office/word/2018/wordml/cex" xmlns:w16cid="http://schemas.microsoft.com/office/word/2016/wordml/cid" xmlns:w16="http://schemas.microsoft.com/office/word/2018/wordml" xmlns:w16sdtdh="http://schemas.microsoft.com/office/word/2020/wordml/sdtdatahash" xmlns:w16se="http://schemas.microsoft.com/office/word/2015/wordml/symex" xmlns:wpg="http://schemas.microsoft.com/office/word/2010/wordprocessingGroup" xmlns:wpi="http://schemas.microsoft.com/office/word/2010/wordprocessingInk" xmlns:wne="http://schemas.microsoft.com/office/word/2006/wordml" xmlns:wps="http://schemas.microsoft.com/office/word/2010/wordprocessingShape" mc:Ignorable="w14 w15 w16se w16cid w16 w16cex w16sdtdh wp14">
+<w:numbering xmlns:wpc="http://schemas.microsoft.com/office/word/2010/wordprocessingCanvas" xmlns:cx="http://schemas.microsoft.com/office/drawing/2014/chartex" xmlns:cx1="http://schemas.microsoft.com/office/drawing/2015/9/8/chartex" xmlns:cx2="http://schemas.microsoft.com/office/drawing/2015/10/21/chartex" xmlns:cx3="http://schemas.microsoft.com/office/drawing/2016/5/9/chartex" xmlns:cx4="http://schemas.microsoft.com/office/drawing/2016/5/10/chartex" xmlns:cx5="http://schemas.microsoft.com/office/drawing/2016/5/11/chartex" xmlns:cx6="http://schemas.microsoft.com/office/drawing/2016/5/12/chartex" xmlns:cx7="http://schemas.microsoft.com/office/drawing/2016/5/13/chartex" xmlns:cx8="http://schemas.microsoft.com/office/drawing/2016/5/14/chartex" xmlns:mc="http://schemas.openxmlformats.org/markup-compatibility/2006" xmlns:aink="http://schemas.microsoft.com/office/drawing/2016/ink" xmlns:am3d="http://schemas.microsoft.com/office/drawing/2017/model3d" xmlns:o="urn:schemas-microsoft-com:office:office" xmlns:oel="http://schemas.microsoft.com/office/2019/extlst" xmlns:r="http://schemas.openxmlformats.org/officeDocument/2006/relationships" xmlns:m="http://schemas.openxmlformats.org/officeDocument/2006/math" xmlns:v="urn:schemas-microsoft-com:vml" xmlns:wp14="http://schemas.microsoft.com/office/word/2010/wordprocessingDrawing" xmlns:wp="http://schemas.openxmlformats.org/drawingml/2006/wordprocessingDrawing" xmlns:w10="urn:schemas-microsoft-com:office:word" xmlns:w="http://schemas.openxmlformats.org/wordprocessingml/2006/main" xmlns:w14="http://schemas.microsoft.com/office/word/2010/wordml" xmlns:w15="http://schemas.microsoft.com/office/word/2012/wordml" xmlns:w16cex="http://schemas.microsoft.com/office/word/2018/wordml/cex" xmlns:w16cid="http://schemas.microsoft.com/office/word/2016/wordml/cid" xmlns:w16="http://schemas.microsoft.com/office/word/2018/wordml" xmlns:w16du="http://schemas.microsoft.com/office/word/2023/wordml/word16du" xmlns:w16sdtdh="http://schemas.microsoft.com/office/word/2020/wordml/sdtdatahash" xmlns:w16se="http://schemas.microsoft.com/office/word/2015/wordml/symex" xmlns:wpg="http://schemas.microsoft.com/office/word/2010/wordprocessingGroup" xmlns:wpi="http://schemas.microsoft.com/office/word/2010/wordprocessingInk" xmlns:wne="http://schemas.microsoft.com/office/word/2006/wordml" xmlns:wps="http://schemas.microsoft.com/office/word/2010/wordprocessingShape" mc:Ignorable="w14 w15 w16se w16cid w16 w16cex w16sdtdh w16du wp14">
   <w:abstractNum w:abstractNumId="0" w15:restartNumberingAfterBreak="0">
     <w:nsid w:val="FFFFFF7C"/>
     <w:multiLevelType w:val="singleLevel"/>
@@ -502,7 +500,7 @@
 </file>
 
 <file path=word/styles.xml><?xml version="1.0" encoding="utf-8"?>
-<w:styles xmlns:mc="http://schemas.openxmlformats.org/markup-compatibility/2006" xmlns:r="http://schemas.openxmlformats.org/officeDocument/2006/relationships" xmlns:w="http://schemas.openxmlformats.org/wordprocessingml/2006/main" xmlns:w14="http://schemas.microsoft.com/office/word/2010/wordml" xmlns:w15="http://schemas.microsoft.com/office/word/2012/wordml" xmlns:w16cex="http://schemas.microsoft.com/office/word/2018/wordml/cex" xmlns:w16cid="http://schemas.microsoft.com/office/word/2016/wordml/cid" xmlns:w16="http://schemas.microsoft.com/office/word/2018/wordml" xmlns:w16sdtdh="http://schemas.microsoft.com/office/word/2020/wordml/sdtdatahash" xmlns:w16se="http://schemas.microsoft.com/office/word/2015/wordml/symex" mc:Ignorable="w14 w15 w16se w16cid w16 w16cex w16sdtdh">
+<w:styles xmlns:mc="http://schemas.openxmlformats.org/markup-compatibility/2006" xmlns:r="http://schemas.openxmlformats.org/officeDocument/2006/relationships" xmlns:w="http://schemas.openxmlformats.org/wordprocessingml/2006/main" xmlns:w14="http://schemas.microsoft.com/office/word/2010/wordml" xmlns:w15="http://schemas.microsoft.com/office/word/2012/wordml" xmlns:w16cex="http://schemas.microsoft.com/office/word/2018/wordml/cex" xmlns:w16cid="http://schemas.microsoft.com/office/word/2016/wordml/cid" xmlns:w16="http://schemas.microsoft.com/office/word/2018/wordml" xmlns:w16du="http://schemas.microsoft.com/office/word/2023/wordml/word16du" xmlns:w16sdtdh="http://schemas.microsoft.com/office/word/2020/wordml/sdtdatahash" xmlns:w16se="http://schemas.microsoft.com/office/word/2015/wordml/symex" mc:Ignorable="w14 w15 w16se w16cid w16 w16cex w16sdtdh w16du">
   <w:docDefaults>
     <w:rPrDefault>
       <w:rPr>
@@ -856,13 +854,12 @@
   <w:style w:type="paragraph" w:default="1" w:styleId="Normal">
     <w:name w:val="Normal"/>
     <w:qFormat/>
-    <w:rsid w:val="00861952"/>
+    <w:rsid w:val="00FB5110"/>
     <w:pPr>
       <w:spacing w:line="480" w:lineRule="auto"/>
     </w:pPr>
     <w:rPr>
-      <w:rFonts w:ascii="Arial" w:hAnsi="Arial"/>
-      <w:sz w:val="22"/>
+      <w:rFonts w:ascii="Times New Roman" w:hAnsi="Times New Roman"/>
     </w:rPr>
   </w:style>
   <w:style w:type="paragraph" w:styleId="Heading1">
@@ -1048,6 +1045,7 @@
   <w:style w:type="character" w:default="1" w:styleId="DefaultParagraphFont">
     <w:name w:val="Default Paragraph Font"/>
     <w:uiPriority w:val="1"/>
+    <w:semiHidden/>
     <w:unhideWhenUsed/>
   </w:style>
   <w:style w:type="table" w:default="1" w:styleId="TableNormal">
@@ -1136,31 +1134,29 @@
     <w:name w:val="Author"/>
     <w:next w:val="BodyText"/>
     <w:qFormat/>
-    <w:rsid w:val="001517DD"/>
+    <w:rsid w:val="00FB5110"/>
     <w:pPr>
       <w:keepNext/>
       <w:keepLines/>
       <w:jc w:val="center"/>
     </w:pPr>
     <w:rPr>
-      <w:rFonts w:ascii="Arial" w:hAnsi="Arial"/>
-      <w:sz w:val="22"/>
+      <w:rFonts w:ascii="Times New Roman" w:hAnsi="Times New Roman"/>
     </w:rPr>
   </w:style>
   <w:style w:type="paragraph" w:styleId="Date">
     <w:name w:val="Date"/>
     <w:next w:val="BodyText"/>
     <w:qFormat/>
-    <w:rsid w:val="001517DD"/>
+    <w:rsid w:val="00FB5110"/>
     <w:pPr>
       <w:keepNext/>
       <w:keepLines/>
       <w:jc w:val="center"/>
     </w:pPr>
     <w:rPr>
-      <w:rFonts w:ascii="Arial" w:hAnsi="Arial"/>
+      <w:rFonts w:ascii="Times New Roman" w:hAnsi="Times New Roman"/>
       <w:color w:val="000000" w:themeColor="text1"/>
-      <w:sz w:val="22"/>
     </w:rPr>
   </w:style>
   <w:style w:type="paragraph" w:customStyle="1" w:styleId="Abstract">
@@ -1293,7 +1289,7 @@
     <w:name w:val="Verbatim Char"/>
     <w:basedOn w:val="BodyTextChar"/>
     <w:link w:val="SourceCode"/>
-    <w:rsid w:val="00D114A1"/>
+    <w:rsid w:val="00AD7C28"/>
     <w:rPr>
       <w:rFonts w:ascii="Consolas" w:hAnsi="Consolas"/>
       <w:sz w:val="20"/>
@@ -1423,11 +1419,10 @@
     <w:name w:val="Source Code"/>
     <w:basedOn w:val="Normal"/>
     <w:link w:val="VerbatimChar"/>
-    <w:rsid w:val="00D114A1"/>
+    <w:rsid w:val="00AD7C28"/>
     <w:pPr>
       <w:shd w:val="pct5" w:color="auto" w:fill="auto"/>
       <w:wordWrap w:val="0"/>
-      <w:spacing w:line="240" w:lineRule="auto"/>
     </w:pPr>
     <w:rPr>
       <w:rFonts w:ascii="Consolas" w:hAnsi="Consolas"/>

</xml_diff>